<commit_message>
etap A poprawiony i kompletny full
</commit_message>
<xml_diff>
--- a/ZZZZZZZ SPRAWOZDANIE/ETAP A/Analiza lingwistyczna.docx
+++ b/ZZZZZZZ SPRAWOZDANIE/ETAP A/Analiza lingwistyczna.docx
@@ -437,7 +437,7 @@
                       <w:sz w:val="28"/>
                       <w:szCs w:val="28"/>
                     </w:rPr>
-                    <w:t xml:space="preserve">07.03.2023 00:12:59</w:t>
+                    <w:t xml:space="preserve">05.04.2023 02:25:41</w:t>
                   </w:r>
                   <w:r>
                     <w:rPr>
@@ -1111,7 +1111,7 @@
           <w:szCs w:val="20"/>
           <w:b/>
         </w:rPr>
-        <w:t xml:space="preserve">1.    Analiza lingwistyczna	</w:t>
+        <w:t xml:space="preserve">2    Analiza lingwistyczna	</w:t>
       </w:r>
       <w:r>
         <w:rPr>
@@ -1147,7 +1147,7 @@
           <w:szCs w:val="20"/>
           <w:b/>
         </w:rPr>
-        <w:t xml:space="preserve">2.    Analiza lingwistyczna	</w:t>
+        <w:t xml:space="preserve">1.    Analiza lingwistyczna	</w:t>
       </w:r>
       <w:r>
         <w:rPr>
@@ -4222,16 +4222,16 @@
         <w:pStyle w:val="Heading2"/>
         <w:numPr>
           <w:ilvl w:val="1"/>
-          <w:numId w:val="2"/>
+          <w:numId w:val="1"/>
         </w:numPr>
         <w:spacing w:before="0" w:after="80" w:line="240"/>
-        <w:ind w:left="900" w:hanging="540"/>
+        <w:ind w:left="540" w:hanging="180"/>
         <w:rPr>
           <w:rFonts w:hint="default"/>
           <w:sz w:val="32"/>
           <w:szCs w:val="32"/>
           <w:b/>
-          <w:color w:val="000000"/>
+          <w:color w:val="4f81bc"/>
         </w:rPr>
       </w:pPr>
       <w:r>
@@ -4240,7 +4240,7 @@
           <w:sz w:val="32"/>
           <w:szCs w:val="32"/>
           <w:b/>
-          <w:color w:val="000000"/>
+          <w:color w:val="4f81bc"/>
         </w:rPr>
         <w:t xml:space="preserve">Informacje o dokumencie</w:t>
       </w:r>
@@ -4250,7 +4250,7 @@
           <w:sz w:val="32"/>
           <w:szCs w:val="32"/>
           <w:b/>
-          <w:color w:val="000000"/>
+          <w:color w:val="4f81bc"/>
         </w:rPr>
       </w:r>
     </w:p>
@@ -4369,16 +4369,16 @@
         <w:pStyle w:val="Heading2"/>
         <w:numPr>
           <w:ilvl w:val="1"/>
-          <w:numId w:val="2"/>
+          <w:numId w:val="1"/>
         </w:numPr>
         <w:spacing w:before="0" w:after="80" w:line="240"/>
-        <w:ind w:left="900" w:hanging="540"/>
+        <w:ind w:left="540" w:hanging="180"/>
         <w:rPr>
           <w:rFonts w:hint="default"/>
           <w:sz w:val="32"/>
           <w:szCs w:val="32"/>
           <w:b/>
-          <w:color w:val="000000"/>
+          <w:color w:val="4f81bc"/>
         </w:rPr>
       </w:pPr>
       <w:r>
@@ -4387,7 +4387,7 @@
           <w:sz w:val="32"/>
           <w:szCs w:val="32"/>
           <w:b/>
-          <w:color w:val="000000"/>
+          <w:color w:val="4f81bc"/>
         </w:rPr>
         <w:t xml:space="preserve">Przeznaczenie dokumentu</w:t>
       </w:r>
@@ -4397,7 +4397,7 @@
           <w:sz w:val="32"/>
           <w:szCs w:val="32"/>
           <w:b/>
-          <w:color w:val="000000"/>
+          <w:color w:val="4f81bc"/>
         </w:rPr>
       </w:r>
     </w:p>
@@ -4567,37 +4567,12 @@
     </w:p>
     <w:p>
       <w:pPr>
-        <w:pStyle w:val="Normal"/>
-        <w:numId w:val="0"/>
-        <w:ilvl w:val="0"/>
-        <w:spacing w:before="0" w:after="0" w:line="240"/>
-        <w:rPr>
-          <w:rFonts w:hint="default"/>
-          <w:sz w:val="20"/>
-          <w:szCs w:val="20"/>
-          <w:color w:val="000000"/>
-        </w:rPr>
-      </w:pPr>
-      <w:bookmarkStart w:id="19" w:name="ANALIZA_LINGWISTYCZNA"/>
-      <w:bookmarkStart w:id="20" w:name="BKM_97B78148_AB87_46D1_9E78_2F431F9802FB"/>
-      <w:r>
-        <w:rPr>
-          <w:rFonts w:ascii="Times New Roman" w:eastAsia="Times New Roman" w:hAnsi="Times New Roman" w:cs="Times New Roman"/>
-          <w:sz w:val="20"/>
-          <w:szCs w:val="20"/>
-          <w:color w:val="000000"/>
-        </w:rPr>
-      </w:r>
-    </w:p>
-    <w:p>
-      <w:pPr>
         <w:pStyle w:val="Heading1"/>
         <w:numPr>
           <w:ilvl w:val="0"/>
-          <w:numId w:val="3"/>
+          <w:numId w:val="1"/>
         </w:numPr>
         <w:spacing w:before="0" w:after="80" w:line="240"/>
-        <w:ind w:left="360" w:hanging="360"/>
         <w:rPr>
           <w:rFonts w:hint="default"/>
           <w:sz w:val="36"/>
@@ -4606,13 +4581,15 @@
           <w:color w:val="365f91"/>
         </w:rPr>
       </w:pPr>
+      <w:bookmarkStart w:id="19" w:name="ANALIZA_LINGWISTYCZNA"/>
+      <w:bookmarkStart w:id="20" w:name="BKM_97B78148_AB87_46D1_9E78_2F431F9802FB"/>
       <w:r>
         <w:rPr>
           <w:rFonts w:ascii="Calibri" w:eastAsia="Calibri" w:hAnsi="Calibri" w:cs="Calibri"/>
           <w:sz w:val="36"/>
           <w:szCs w:val="36"/>
           <w:b/>
-          <w:color w:val="000000"/>
+          <w:color w:val="365f91"/>
         </w:rPr>
         <w:t xml:space="preserve">Analiza lingwistyczna</w:t>
       </w:r>
@@ -4779,7 +4756,7 @@
         <w:pStyle w:val="Heading2"/>
         <w:numPr>
           <w:ilvl w:val="1"/>
-          <w:numId w:val="5"/>
+          <w:numId w:val="4"/>
         </w:numPr>
         <w:spacing w:before="0" w:after="80" w:line="240"/>
         <w:ind w:left="900" w:hanging="540"/>
@@ -5123,7 +5100,7 @@
         <w:pStyle w:val="Heading2"/>
         <w:numPr>
           <w:ilvl w:val="1"/>
-          <w:numId w:val="5"/>
+          <w:numId w:val="4"/>
         </w:numPr>
         <w:spacing w:before="0" w:after="80" w:line="240"/>
         <w:ind w:left="900" w:hanging="540"/>
@@ -8788,7 +8765,7 @@
         <w:pStyle w:val="Heading2"/>
         <w:numPr>
           <w:ilvl w:val="1"/>
-          <w:numId w:val="5"/>
+          <w:numId w:val="4"/>
         </w:numPr>
         <w:spacing w:before="0" w:after="80" w:line="240"/>
         <w:ind w:left="900" w:hanging="540"/>
@@ -8960,7 +8937,7 @@
         <w:pStyle w:val="ListParagraph"/>
         <w:numPr>
           <w:ilvl w:val="0"/>
-          <w:numId w:val="4"/>
+          <w:numId w:val="3"/>
         </w:numPr>
         <w:widowControl/>
         <w:contextualSpacing/>
@@ -9005,7 +8982,7 @@
         <w:pStyle w:val="ListParagraph"/>
         <w:numPr>
           <w:ilvl w:val="0"/>
-          <w:numId w:val="4"/>
+          <w:numId w:val="3"/>
         </w:numPr>
         <w:widowControl/>
         <w:contextualSpacing/>
@@ -9114,7 +9091,7 @@
         <w:pStyle w:val="ListParagraph"/>
         <w:numPr>
           <w:ilvl w:val="0"/>
-          <w:numId w:val="4"/>
+          <w:numId w:val="3"/>
         </w:numPr>
         <w:widowControl/>
         <w:contextualSpacing/>
@@ -9169,7 +9146,7 @@
         <w:pStyle w:val="ListParagraph"/>
         <w:numPr>
           <w:ilvl w:val="0"/>
-          <w:numId w:val="4"/>
+          <w:numId w:val="3"/>
         </w:numPr>
         <w:widowControl/>
         <w:contextualSpacing/>
@@ -9385,7 +9362,7 @@
         <w:pStyle w:val="ListParagraph"/>
         <w:numPr>
           <w:ilvl w:val="0"/>
-          <w:numId w:val="4"/>
+          <w:numId w:val="3"/>
         </w:numPr>
         <w:widowControl/>
         <w:contextualSpacing/>
@@ -9466,7 +9443,7 @@
         <w:pStyle w:val="ListParagraph"/>
         <w:numPr>
           <w:ilvl w:val="0"/>
-          <w:numId w:val="4"/>
+          <w:numId w:val="3"/>
         </w:numPr>
         <w:widowControl/>
         <w:contextualSpacing/>
@@ -9587,7 +9564,7 @@
         <w:pStyle w:val="Heading2"/>
         <w:numPr>
           <w:ilvl w:val="1"/>
-          <w:numId w:val="5"/>
+          <w:numId w:val="4"/>
         </w:numPr>
         <w:spacing w:before="0" w:after="80" w:line="240"/>
         <w:ind w:left="900" w:hanging="540"/>
@@ -9771,7 +9748,7 @@
         <w:pStyle w:val="Heading2"/>
         <w:numPr>
           <w:ilvl w:val="1"/>
-          <w:numId w:val="5"/>
+          <w:numId w:val="4"/>
         </w:numPr>
         <w:spacing w:before="0" w:after="80" w:line="240"/>
         <w:ind w:left="900" w:hanging="540"/>
@@ -10168,92 +10145,6 @@
     </w:lvl>
   </w:abstractNum>
   <w:abstractNum w:abstractNumId="3">
-    <w:nsid w:val="11"/>
-    <w:name w:val="List1762407390_1"/>
-    <w:multiLevelType w:val="multilevel"/>
-    <w:lvl w:ilvl="0">
-      <w:start w:val="1"/>
-      <w:lvlText w:val="%1."/>
-      <w:numFmt w:val="decimal"/>
-      <w:suff w:val="tab"/>
-      <w:rPr>
-        <w:b/>
-      </w:rPr>
-    </w:lvl>
-    <w:lvl w:ilvl="1">
-      <w:start w:val="1"/>
-      <w:lvlText w:val="%1.%2"/>
-      <w:numFmt w:val="decimal"/>
-      <w:suff w:val="tab"/>
-      <w:rPr>
-        <w:b/>
-      </w:rPr>
-    </w:lvl>
-    <w:lvl w:ilvl="2">
-      <w:start w:val="1"/>
-      <w:lvlText w:val="%1.%2.%3"/>
-      <w:numFmt w:val="decimal"/>
-      <w:suff w:val="tab"/>
-      <w:rPr>
-        <w:b/>
-      </w:rPr>
-    </w:lvl>
-    <w:lvl w:ilvl="3">
-      <w:start w:val="1"/>
-      <w:lvlText w:val="%1.%2.%3.%4"/>
-      <w:numFmt w:val="decimal"/>
-      <w:suff w:val="tab"/>
-      <w:rPr>
-        <w:b/>
-      </w:rPr>
-    </w:lvl>
-    <w:lvl w:ilvl="4">
-      <w:start w:val="1"/>
-      <w:lvlText w:val="%1.%2.%3.%4.%5"/>
-      <w:numFmt w:val="decimal"/>
-      <w:suff w:val="tab"/>
-      <w:rPr>
-        <w:b/>
-      </w:rPr>
-    </w:lvl>
-    <w:lvl w:ilvl="5">
-      <w:start w:val="1"/>
-      <w:lvlText w:val="%1.%2.%3.%4.%5.%6"/>
-      <w:numFmt w:val="decimal"/>
-      <w:suff w:val="tab"/>
-      <w:rPr>
-        <w:b/>
-      </w:rPr>
-    </w:lvl>
-    <w:lvl w:ilvl="6">
-      <w:start w:val="1"/>
-      <w:lvlText w:val="%1.%2.%3.%4.%5.%6.%7"/>
-      <w:numFmt w:val="decimal"/>
-      <w:suff w:val="tab"/>
-      <w:rPr>
-        <w:b/>
-      </w:rPr>
-    </w:lvl>
-    <w:lvl w:ilvl="7">
-      <w:start w:val="1"/>
-      <w:lvlText w:val="%1.%2.%3.%4.%5.%6.%7.%8"/>
-      <w:numFmt w:val="decimal"/>
-      <w:suff w:val="tab"/>
-      <w:rPr>
-        <w:b/>
-      </w:rPr>
-    </w:lvl>
-    <w:lvl w:ilvl="8">
-      <w:start w:val="1"/>
-      <w:lvlText w:val="%1.%2.%3.%4.%5.%6.%7.%8.%9"/>
-      <w:numFmt w:val="decimal"/>
-      <w:suff w:val="tab"/>
-      <w:rPr>
-        <w:b/>
-      </w:rPr>
-    </w:lvl>
-  </w:abstractNum>
-  <w:abstractNum w:abstractNumId="4">
     <w:nsid w:val="10"/>
     <w:name w:val="List1762394640_1"/>
     <w:multiLevelType w:val="multilevel"/>
@@ -10339,7 +10230,7 @@
       </w:rPr>
     </w:lvl>
   </w:abstractNum>
-  <w:abstractNum w:abstractNumId="5">
+  <w:abstractNum w:abstractNumId="4">
     <w:nsid w:val="23689762"/>
     <w:name w:val="List594057058"/>
     <w:multiLevelType w:val="multilevel"/>
@@ -10531,13 +10422,10 @@
     <w:abstractNumId w:val="2"/>
   </w:num>
   <w:num w:numId="3">
-    <w:abstractNumId w:val="3"/>
+    <w:abstractNumId w:val="4"/>
   </w:num>
   <w:num w:numId="4">
-    <w:abstractNumId w:val="5"/>
-  </w:num>
-  <w:num w:numId="5">
-    <w:abstractNumId w:val="4"/>
+    <w:abstractNumId w:val="3"/>
   </w:num>
 </w:numbering>
 </file>

</xml_diff>